<commit_message>
revise the contain of the proposal
</commit_message>
<xml_diff>
--- a/software_engineering_proposal_20161004.docx
+++ b/software_engineering_proposal_20161004.docx
@@ -345,7 +345,7 @@
     </w:p>
     <w:p>
       <w:pPr>
-        <w:spacing w:beforeLines="100" w:before="360" w:line="360" w:lineRule="auto"/>
+        <w:spacing w:beforeLines="100" w:before="360" w:line="276" w:lineRule="auto"/>
         <w:jc w:val="both"/>
         <w:rPr>
           <w:rFonts w:ascii="標楷體" w:eastAsia="標楷體" w:hAnsi="標楷體"/>
@@ -386,7 +386,7 @@
     </w:p>
     <w:p>
       <w:pPr>
-        <w:spacing w:beforeLines="100" w:before="360" w:line="360" w:lineRule="auto"/>
+        <w:spacing w:beforeLines="100" w:before="360" w:line="276" w:lineRule="auto"/>
         <w:jc w:val="both"/>
         <w:rPr>
           <w:rFonts w:ascii="標楷體" w:eastAsia="標楷體" w:hAnsi="標楷體" w:hint="eastAsia"/>
@@ -402,141 +402,138 @@
         <w:rPr>
           <w:rFonts w:ascii="標楷體" w:eastAsia="標楷體" w:hAnsi="標楷體" w:hint="eastAsia"/>
         </w:rPr>
-        <w:t xml:space="preserve">另外為了提醒人少花錢，可以開啟一個 </w:t>
-      </w:r>
-      <w:r>
-        <w:rPr>
-          <w:rFonts w:ascii="標楷體" w:eastAsia="標楷體" w:hAnsi="標楷體"/>
-        </w:rPr>
-        <w:t>”</w:t>
-      </w:r>
-      <w:r>
-        <w:rPr>
-          <w:rFonts w:ascii="標楷體" w:eastAsia="標楷體" w:hAnsi="標楷體" w:hint="eastAsia"/>
-        </w:rPr>
-        <w:t>吐槽功能</w:t>
-      </w:r>
-      <w:r>
-        <w:rPr>
-          <w:rFonts w:ascii="標楷體" w:eastAsia="標楷體" w:hAnsi="標楷體"/>
-        </w:rPr>
-        <w:t>”</w:t>
-      </w:r>
-      <w:r>
-        <w:rPr>
-          <w:rFonts w:ascii="標楷體" w:eastAsia="標楷體" w:hAnsi="標楷體" w:hint="eastAsia"/>
-        </w:rPr>
-        <w:t>的設定選項，開啟之後每當輸入支出紀錄後，便會有一段語音出來吐槽使用者亂花錢，此功能用意在督促使用者支出量，間接達成省錢效果。</w:t>
+        <w:t>另外為了提醒人少花錢，</w:t>
+      </w:r>
+      <w:r>
+        <w:rPr>
+          <w:rFonts w:ascii="標楷體" w:eastAsia="標楷體" w:hAnsi="標楷體" w:hint="eastAsia"/>
+        </w:rPr>
+        <w:t>本軟體提供「吐槽功能」的設定選項，當使用者開啟此選項後，</w:t>
+      </w:r>
+      <w:r>
+        <w:rPr>
+          <w:rFonts w:ascii="標楷體" w:eastAsia="標楷體" w:hAnsi="標楷體" w:hint="eastAsia"/>
+        </w:rPr>
+        <w:t>每當輸入支出紀錄後，便會有一段語音出來吐槽使用者亂花錢，此功能用意在督促使用者支出量，間接達成省錢效果。</w:t>
+      </w:r>
+    </w:p>
+    <w:p>
+      <w:pPr>
+        <w:spacing w:beforeLines="100" w:before="360" w:line="276" w:lineRule="auto"/>
+        <w:ind w:firstLine="482"/>
+        <w:jc w:val="both"/>
+        <w:rPr>
+          <w:rFonts w:ascii="標楷體" w:eastAsia="標楷體" w:hAnsi="標楷體" w:hint="eastAsia"/>
+        </w:rPr>
+      </w:pPr>
+      <w:r>
+        <w:rPr>
+          <w:rFonts w:ascii="標楷體" w:eastAsia="標楷體" w:hAnsi="標楷體" w:hint="eastAsia"/>
+        </w:rPr>
+        <w:t>使用者的手機可能因為異常原因無法正常運作，因而導致無法取出手機內的</w:t>
+      </w:r>
+      <w:proofErr w:type="gramStart"/>
+      <w:r>
+        <w:rPr>
+          <w:rFonts w:ascii="標楷體" w:eastAsia="標楷體" w:hAnsi="標楷體" w:hint="eastAsia"/>
+        </w:rPr>
+        <w:t>帳本</w:t>
+      </w:r>
+      <w:proofErr w:type="gramEnd"/>
+      <w:r>
+        <w:rPr>
+          <w:rFonts w:ascii="標楷體" w:eastAsia="標楷體" w:hAnsi="標楷體" w:hint="eastAsia"/>
+        </w:rPr>
+        <w:t>，或是使用者重設手機、遺失手機等狀況發生，為了應付上述情況，本軟體</w:t>
+      </w:r>
+      <w:r>
+        <w:rPr>
+          <w:rFonts w:ascii="標楷體" w:eastAsia="標楷體" w:hAnsi="標楷體" w:hint="eastAsia"/>
+        </w:rPr>
+        <w:t>也將提供雲端同步功能，將</w:t>
+      </w:r>
+      <w:proofErr w:type="gramStart"/>
+      <w:r>
+        <w:rPr>
+          <w:rFonts w:ascii="標楷體" w:eastAsia="標楷體" w:hAnsi="標楷體" w:hint="eastAsia"/>
+        </w:rPr>
+        <w:t>帳本</w:t>
+      </w:r>
+      <w:proofErr w:type="gramEnd"/>
+      <w:r>
+        <w:rPr>
+          <w:rFonts w:ascii="標楷體" w:eastAsia="標楷體" w:hAnsi="標楷體" w:hint="eastAsia"/>
+        </w:rPr>
+        <w:t>傳入</w:t>
+      </w:r>
+      <w:r>
+        <w:rPr>
+          <w:rFonts w:ascii="標楷體" w:eastAsia="標楷體" w:hAnsi="標楷體" w:hint="eastAsia"/>
+        </w:rPr>
+        <w:t>使用者</w:t>
+      </w:r>
+      <w:r>
+        <w:rPr>
+          <w:rFonts w:ascii="標楷體" w:eastAsia="標楷體" w:hAnsi="標楷體" w:hint="eastAsia"/>
+        </w:rPr>
+        <w:t>所慣用的</w:t>
+      </w:r>
+      <w:proofErr w:type="gramStart"/>
+      <w:r>
+        <w:rPr>
+          <w:rFonts w:ascii="標楷體" w:eastAsia="標楷體" w:hAnsi="標楷體" w:hint="eastAsia"/>
+        </w:rPr>
+        <w:t>的</w:t>
+      </w:r>
+      <w:proofErr w:type="gramEnd"/>
+      <w:r>
+        <w:rPr>
+          <w:rFonts w:ascii="標楷體" w:eastAsia="標楷體" w:hAnsi="標楷體" w:hint="eastAsia"/>
+        </w:rPr>
+        <w:t>雲端硬碟做備份</w:t>
+      </w:r>
+      <w:r>
+        <w:rPr>
+          <w:rFonts w:ascii="標楷體" w:eastAsia="標楷體" w:hAnsi="標楷體" w:hint="eastAsia"/>
+        </w:rPr>
+        <w:t>，避免</w:t>
+      </w:r>
+      <w:proofErr w:type="gramStart"/>
+      <w:r>
+        <w:rPr>
+          <w:rFonts w:ascii="標楷體" w:eastAsia="標楷體" w:hAnsi="標楷體" w:hint="eastAsia"/>
+        </w:rPr>
+        <w:t>帳本</w:t>
+      </w:r>
+      <w:proofErr w:type="gramEnd"/>
+      <w:r>
+        <w:rPr>
+          <w:rFonts w:ascii="標楷體" w:eastAsia="標楷體" w:hAnsi="標楷體" w:hint="eastAsia"/>
+        </w:rPr>
+        <w:t>在上述情況發生時而遺失，</w:t>
+      </w:r>
+      <w:r>
+        <w:rPr>
+          <w:rFonts w:ascii="標楷體" w:eastAsia="標楷體" w:hAnsi="標楷體" w:hint="eastAsia"/>
+        </w:rPr>
+        <w:t>只要從雲端即可輕鬆找回您的</w:t>
+      </w:r>
+      <w:proofErr w:type="gramStart"/>
+      <w:r>
+        <w:rPr>
+          <w:rFonts w:ascii="標楷體" w:eastAsia="標楷體" w:hAnsi="標楷體" w:hint="eastAsia"/>
+        </w:rPr>
+        <w:t>帳本</w:t>
+      </w:r>
+      <w:proofErr w:type="gramEnd"/>
+      <w:r>
+        <w:rPr>
+          <w:rFonts w:ascii="標楷體" w:eastAsia="標楷體" w:hAnsi="標楷體" w:hint="eastAsia"/>
+        </w:rPr>
+        <w:t>!</w:t>
       </w:r>
       <w:bookmarkStart w:id="0" w:name="_GoBack"/>
       <w:bookmarkEnd w:id="0"/>
-    </w:p>
-    <w:p>
-      <w:pPr>
-        <w:spacing w:line="360" w:lineRule="auto"/>
-        <w:jc w:val="center"/>
-        <w:rPr>
-          <w:rFonts w:ascii="標楷體" w:eastAsia="標楷體" w:hAnsi="標楷體"/>
-        </w:rPr>
-      </w:pPr>
-    </w:p>
-    <w:p>
-      <w:pPr>
-        <w:spacing w:line="360" w:lineRule="auto"/>
-        <w:jc w:val="center"/>
-        <w:rPr>
-          <w:rFonts w:ascii="標楷體" w:eastAsia="標楷體" w:hAnsi="標楷體"/>
-          <w:color w:val="FF0000"/>
-        </w:rPr>
-      </w:pPr>
-      <w:proofErr w:type="gramStart"/>
-      <w:r>
-        <w:rPr>
-          <w:rFonts w:ascii="標楷體" w:eastAsia="標楷體" w:hAnsi="標楷體" w:hint="eastAsia"/>
-          <w:color w:val="FF0000"/>
-        </w:rPr>
-        <w:t>此外，</w:t>
-      </w:r>
-      <w:proofErr w:type="spellStart"/>
-      <w:proofErr w:type="gramEnd"/>
-      <w:r>
-        <w:rPr>
-          <w:rFonts w:ascii="標楷體" w:eastAsia="標楷體" w:hAnsi="標楷體" w:hint="eastAsia"/>
-          <w:color w:val="FF0000"/>
-        </w:rPr>
-        <w:t>Gerli</w:t>
-      </w:r>
-      <w:proofErr w:type="spellEnd"/>
-      <w:r>
-        <w:rPr>
-          <w:rFonts w:ascii="標楷體" w:eastAsia="標楷體" w:hAnsi="標楷體" w:hint="eastAsia"/>
-          <w:color w:val="FF0000"/>
-        </w:rPr>
-        <w:t>也將提供雲端同步功能，將</w:t>
-      </w:r>
-      <w:proofErr w:type="gramStart"/>
-      <w:r>
-        <w:rPr>
-          <w:rFonts w:ascii="標楷體" w:eastAsia="標楷體" w:hAnsi="標楷體" w:hint="eastAsia"/>
-          <w:color w:val="FF0000"/>
-        </w:rPr>
-        <w:t>帳本</w:t>
-      </w:r>
-      <w:proofErr w:type="gramEnd"/>
-      <w:r>
-        <w:rPr>
-          <w:rFonts w:ascii="標楷體" w:eastAsia="標楷體" w:hAnsi="標楷體" w:hint="eastAsia"/>
-          <w:color w:val="FF0000"/>
-        </w:rPr>
-        <w:t>傳入您所慣用的</w:t>
-      </w:r>
-      <w:proofErr w:type="gramStart"/>
-      <w:r>
-        <w:rPr>
-          <w:rFonts w:ascii="標楷體" w:eastAsia="標楷體" w:hAnsi="標楷體" w:hint="eastAsia"/>
-          <w:color w:val="FF0000"/>
-        </w:rPr>
-        <w:t>的</w:t>
-      </w:r>
-      <w:proofErr w:type="gramEnd"/>
-      <w:r>
-        <w:rPr>
-          <w:rFonts w:ascii="標楷體" w:eastAsia="標楷體" w:hAnsi="標楷體" w:hint="eastAsia"/>
-          <w:color w:val="FF0000"/>
-        </w:rPr>
-        <w:t>雲端硬碟做備份，</w:t>
-      </w:r>
-      <w:r>
-        <w:rPr>
-          <w:rFonts w:ascii="標楷體" w:eastAsia="標楷體" w:hAnsi="標楷體" w:hint="eastAsia"/>
-          <w:color w:val="FF0000"/>
-        </w:rPr>
-        <w:lastRenderedPageBreak/>
-        <w:t>假如哪天手機無法正常運作時，無法取出您的</w:t>
-      </w:r>
-      <w:proofErr w:type="gramStart"/>
-      <w:r>
-        <w:rPr>
-          <w:rFonts w:ascii="標楷體" w:eastAsia="標楷體" w:hAnsi="標楷體" w:hint="eastAsia"/>
-          <w:color w:val="FF0000"/>
-        </w:rPr>
-        <w:t>帳本</w:t>
-      </w:r>
-      <w:proofErr w:type="gramEnd"/>
-      <w:r>
-        <w:rPr>
-          <w:rFonts w:ascii="標楷體" w:eastAsia="標楷體" w:hAnsi="標楷體" w:hint="eastAsia"/>
-          <w:color w:val="FF0000"/>
-        </w:rPr>
-        <w:t>，手機需要重設或是換了手機.</w:t>
-      </w:r>
-      <w:r>
-        <w:rPr>
-          <w:rFonts w:ascii="標楷體" w:eastAsia="標楷體" w:hAnsi="標楷體" w:hint="eastAsia"/>
-          <w:color w:val="FF0000"/>
-        </w:rPr>
-        <w:t>.....，不怕您的帳本消失，只要從雲端即可輕鬆找回您的帳本!</w:t>
-      </w:r>
     </w:p>
     <w:sectPr>
       <w:pgSz w:w="11906" w:h="16838"/>
@@ -550,7 +547,7 @@
 
 <file path=word/numbering.xml><?xml version="1.0" encoding="utf-8"?>
 <w:numbering xmlns:wpc="http://schemas.microsoft.com/office/word/2010/wordprocessingCanvas" xmlns:mc="http://schemas.openxmlformats.org/markup-compatibility/2006" xmlns:o="urn:schemas-microsoft-com:office:office" xmlns:r="http://schemas.openxmlformats.org/officeDocument/2006/relationships" xmlns:m="http://schemas.openxmlformats.org/officeDocument/2006/math" xmlns:v="urn:schemas-microsoft-com:vml" xmlns:wp14="http://schemas.microsoft.com/office/word/2010/wordprocessingDrawing" xmlns:wp="http://schemas.openxmlformats.org/drawingml/2006/wordprocessingDrawing" xmlns:w10="urn:schemas-microsoft-com:office:word" xmlns:w="http://schemas.openxmlformats.org/wordprocessingml/2006/main" xmlns:w14="http://schemas.microsoft.com/office/word/2010/wordml" xmlns:w15="http://schemas.microsoft.com/office/word/2012/wordml" xmlns:wpg="http://schemas.microsoft.com/office/word/2010/wordprocessingGroup" xmlns:wpi="http://schemas.microsoft.com/office/word/2010/wordprocessingInk" xmlns:wne="http://schemas.microsoft.com/office/word/2006/wordml" xmlns:wps="http://schemas.microsoft.com/office/word/2010/wordprocessingShape" mc:Ignorable="w14 w15 wp14">
-  <w:abstractNum w:abstractNumId="0" w15:restartNumberingAfterBreak="0">
+  <w:abstractNum w:abstractNumId="0">
     <w:nsid w:val="59BE1C60"/>
     <w:multiLevelType w:val="hybridMultilevel"/>
     <w:tmpl w:val="AC4ED59E"/>
@@ -636,7 +633,7 @@
       </w:pPr>
     </w:lvl>
   </w:abstractNum>
-  <w:abstractNum w:abstractNumId="1" w15:restartNumberingAfterBreak="0">
+  <w:abstractNum w:abstractNumId="1">
     <w:nsid w:val="603B043F"/>
     <w:multiLevelType w:val="hybridMultilevel"/>
     <w:tmpl w:val="657467E6"/>

</xml_diff>